<commit_message>
fixed typo in book content; added main bg
</commit_message>
<xml_diff>
--- a/installation_instructions.docx
+++ b/installation_instructions.docx
@@ -4,7 +4,7 @@
   <w:body>
     <w:p>
       <w:pPr>
-        <w:spacing w:line="240" w:lineRule="auto"/>
+        <w:spacing w:after="0" w:line="240" w:lineRule="auto"/>
         <w:rPr>
           <w:rFonts w:ascii="Times New Roman" w:hAnsi="Times New Roman" w:cs="Times New Roman"/>
           <w:sz w:val="24"/>
@@ -49,7 +49,7 @@
     </w:p>
     <w:p>
       <w:pPr>
-        <w:spacing w:line="240" w:lineRule="auto"/>
+        <w:spacing w:after="0" w:line="240" w:lineRule="auto"/>
         <w:rPr>
           <w:rFonts w:ascii="Times New Roman" w:hAnsi="Times New Roman" w:cs="Times New Roman"/>
           <w:b/>
@@ -60,7 +60,7 @@
     </w:p>
     <w:p>
       <w:pPr>
-        <w:spacing w:line="240" w:lineRule="auto"/>
+        <w:spacing w:after="0" w:line="240" w:lineRule="auto"/>
         <w:rPr>
           <w:rFonts w:ascii="Times New Roman" w:hAnsi="Times New Roman" w:cs="Times New Roman"/>
           <w:sz w:val="24"/>
@@ -133,7 +133,7 @@
     </w:p>
     <w:p>
       <w:pPr>
-        <w:spacing w:line="240" w:lineRule="auto"/>
+        <w:spacing w:after="0" w:line="240" w:lineRule="auto"/>
         <w:rPr>
           <w:rFonts w:ascii="Times New Roman" w:hAnsi="Times New Roman" w:cs="Times New Roman"/>
           <w:sz w:val="24"/>
@@ -176,7 +176,7 @@
     </w:p>
     <w:p>
       <w:pPr>
-        <w:spacing w:line="240" w:lineRule="auto"/>
+        <w:spacing w:after="0" w:line="240" w:lineRule="auto"/>
         <w:rPr>
           <w:rFonts w:ascii="Times New Roman" w:hAnsi="Times New Roman" w:cs="Times New Roman"/>
           <w:sz w:val="24"/>
@@ -219,7 +219,7 @@
     </w:p>
     <w:p>
       <w:pPr>
-        <w:spacing w:line="240" w:lineRule="auto"/>
+        <w:spacing w:after="0" w:line="240" w:lineRule="auto"/>
         <w:rPr>
           <w:rFonts w:ascii="Times New Roman" w:hAnsi="Times New Roman" w:cs="Times New Roman"/>
           <w:sz w:val="24"/>
@@ -229,7 +229,7 @@
     </w:p>
     <w:p>
       <w:pPr>
-        <w:spacing w:line="240" w:lineRule="auto"/>
+        <w:spacing w:after="0" w:line="240" w:lineRule="auto"/>
         <w:rPr>
           <w:rFonts w:ascii="Times New Roman" w:hAnsi="Times New Roman" w:cs="Times New Roman"/>
           <w:sz w:val="24"/>
@@ -286,7 +286,7 @@
     </w:p>
     <w:p>
       <w:pPr>
-        <w:spacing w:line="240" w:lineRule="auto"/>
+        <w:spacing w:after="0" w:line="240" w:lineRule="auto"/>
         <w:rPr>
           <w:rFonts w:ascii="Times New Roman" w:hAnsi="Times New Roman" w:cs="Times New Roman"/>
           <w:sz w:val="24"/>
@@ -337,6 +337,16 @@
         </w:rPr>
         <w:t>505.917.1470</w:t>
       </w:r>
+    </w:p>
+    <w:p>
+      <w:pPr>
+        <w:spacing w:after="0" w:line="240" w:lineRule="auto"/>
+        <w:rPr>
+          <w:rFonts w:ascii="Times New Roman" w:hAnsi="Times New Roman" w:cs="Times New Roman"/>
+          <w:sz w:val="24"/>
+          <w:szCs w:val="24"/>
+        </w:rPr>
+      </w:pPr>
     </w:p>
     <w:p>
       <w:pPr>
@@ -372,7 +382,15 @@
           <w:sz w:val="24"/>
           <w:szCs w:val="24"/>
         </w:rPr>
-        <w:t xml:space="preserve"> Download the APK </w:t>
+        <w:t>Download</w:t>
+      </w:r>
+      <w:r>
+        <w:rPr>
+          <w:rFonts w:ascii="Times New Roman" w:hAnsi="Times New Roman" w:cs="Times New Roman"/>
+          <w:sz w:val="24"/>
+          <w:szCs w:val="24"/>
+        </w:rPr>
+        <w:t xml:space="preserve"> the APK </w:t>
       </w:r>
       <w:r>
         <w:rPr>
@@ -406,18 +424,26 @@
           <w:sz w:val="24"/>
           <w:szCs w:val="24"/>
         </w:rPr>
-        <w:t>onto an Android device with minimum SDK version 16.  Tap on the downloaded APK</w:t>
-      </w:r>
-      <w:r>
-        <w:rPr>
-          <w:rFonts w:ascii="Times New Roman" w:hAnsi="Times New Roman" w:cs="Times New Roman"/>
-          <w:sz w:val="24"/>
-          <w:szCs w:val="24"/>
-        </w:rPr>
-        <w:t xml:space="preserve"> file</w:t>
+        <w:t>onto</w:t>
       </w:r>
       <w:bookmarkStart w:id="0" w:name="_GoBack"/>
       <w:bookmarkEnd w:id="0"/>
+      <w:r>
+        <w:rPr>
+          <w:rFonts w:ascii="Times New Roman" w:hAnsi="Times New Roman" w:cs="Times New Roman"/>
+          <w:sz w:val="24"/>
+          <w:szCs w:val="24"/>
+        </w:rPr>
+        <w:t xml:space="preserve"> an Android device with minimum SDK version 16.  Tap on the downloaded APK</w:t>
+      </w:r>
+      <w:r>
+        <w:rPr>
+          <w:rFonts w:ascii="Times New Roman" w:hAnsi="Times New Roman" w:cs="Times New Roman"/>
+          <w:sz w:val="24"/>
+          <w:szCs w:val="24"/>
+        </w:rPr>
+        <w:t xml:space="preserve"> file</w:t>
+      </w:r>
       <w:r>
         <w:rPr>
           <w:rFonts w:ascii="Times New Roman" w:hAnsi="Times New Roman" w:cs="Times New Roman"/>

</xml_diff>